<commit_message>
big data note added
</commit_message>
<xml_diff>
--- a/ppt_assignments/assignment-9.docx
+++ b/ppt_assignments/assignment-9.docx
@@ -2661,41 +2661,114 @@
         <w:t>u</w:t>
       </w:r>
       <w:r>
-        <w:t>ring ne</w:t>
-      </w:r>
+        <w:t>ring neurons, forming clusters or regions of similar patterns.</w:t>
+      </w:r>
+    </w:p>
+    <w:p>
+      <w:pPr>
+        <w:jc w:val="both"/>
+      </w:pPr>
+      <w:r>
+        <w:t>SOMs find applications in various areas such as data visualization, clustering, and exploratory data analysis. They can be used to identify data patterns, detect outliers, and visualize high-dimensional data in a reduced space, providing a better understanding of the underlying data distribution.</w:t>
+      </w:r>
+    </w:p>
+    <w:p>
+      <w:pPr>
+        <w:jc w:val="both"/>
+      </w:pPr>
+    </w:p>
+    <w:p>
+      <w:pPr>
+        <w:jc w:val="both"/>
+      </w:pPr>
+    </w:p>
+    <w:p>
+      <w:pPr>
+        <w:jc w:val="both"/>
+      </w:pPr>
       <w:bookmarkStart w:id="0" w:name="_GoBack"/>
       <w:bookmarkEnd w:id="0"/>
-      <w:r>
-        <w:t>urons, forming clusters or regions of similar patterns.</w:t>
-      </w:r>
-    </w:p>
-    <w:p>
-      <w:pPr>
-        <w:jc w:val="both"/>
-      </w:pPr>
-      <w:r>
-        <w:t>SOMs find applications in various areas such as data visualization, clustering, and exploratory data analysis. They can be used to identify data patterns, detect outliers, and visualize high-dimensional data in a reduced space, providing a better understanding of the underlying data distribution.</w:t>
-      </w:r>
-    </w:p>
-    <w:p>
-      <w:pPr>
-        <w:jc w:val="both"/>
-      </w:pPr>
-    </w:p>
-    <w:p>
-      <w:pPr>
-        <w:jc w:val="both"/>
-      </w:pPr>
-    </w:p>
-    <w:p>
-      <w:pPr>
-        <w:jc w:val="both"/>
-      </w:pPr>
-    </w:p>
-    <w:p>
-      <w:pPr>
-        <w:jc w:val="both"/>
-      </w:pPr>
+    </w:p>
+    <w:p>
+      <w:pPr>
+        <w:jc w:val="both"/>
+      </w:pPr>
+      <w:r>
+        <w:t>31. How can neural networks be used for regression tasks?</w:t>
+      </w:r>
+    </w:p>
+    <w:p>
+      <w:pPr>
+        <w:jc w:val="both"/>
+      </w:pPr>
+      <w:r>
+        <w:t>32. What are the challenges in training neural networks with large datasets?</w:t>
+      </w:r>
+    </w:p>
+    <w:p>
+      <w:pPr>
+        <w:jc w:val="both"/>
+      </w:pPr>
+      <w:r>
+        <w:t>33. Explain the concept of transfer learning in neural networks and its benefits.</w:t>
+      </w:r>
+    </w:p>
+    <w:p>
+      <w:pPr>
+        <w:jc w:val="both"/>
+      </w:pPr>
+      <w:r>
+        <w:t>34. How can neural networks be used for anomaly detection tasks?</w:t>
+      </w:r>
+    </w:p>
+    <w:p>
+      <w:pPr>
+        <w:jc w:val="both"/>
+      </w:pPr>
+      <w:r>
+        <w:lastRenderedPageBreak/>
+        <w:t>35. Discuss the concept of model interpretability in neural networks.</w:t>
+      </w:r>
+    </w:p>
+    <w:p>
+      <w:pPr>
+        <w:jc w:val="both"/>
+      </w:pPr>
+      <w:r>
+        <w:t>36. What are the advantages and disadvantages of deep learning compared to traditional machine learning algorithms?</w:t>
+      </w:r>
+    </w:p>
+    <w:p>
+      <w:pPr>
+        <w:jc w:val="both"/>
+      </w:pPr>
+      <w:r>
+        <w:t>37. Can you explain the concept of ensemble learning in the context of neural networks?</w:t>
+      </w:r>
+    </w:p>
+    <w:p>
+      <w:pPr>
+        <w:jc w:val="both"/>
+      </w:pPr>
+      <w:r>
+        <w:t>38. How can neural networks be used for natural language processing (NLP) tasks?</w:t>
+      </w:r>
+    </w:p>
+    <w:p>
+      <w:pPr>
+        <w:jc w:val="both"/>
+      </w:pPr>
+      <w:r>
+        <w:t>39. Discuss the concept and applications of self-supervised learning in neural networks.</w:t>
+      </w:r>
+    </w:p>
+    <w:p>
+      <w:pPr>
+        <w:jc w:val="both"/>
+      </w:pPr>
+      <w:r>
+        <w:t>40. What are the challenges in training neural networks with imbalanced datasets?</w:t>
+      </w:r>
     </w:p>
     <w:p>
       <w:pPr>

</xml_diff>